<commit_message>
HETS-1283 Add Mailing Label button
</commit_message>
<xml_diff>
--- a/Common/src/HetsReport/Templates/MailingLabel-Template.docx
+++ b/Common/src/HetsReport/Templates/MailingLabel-Template.docx
@@ -3,53 +3,17 @@
 <w:document xmlns:wpc="http://schemas.microsoft.com/office/word/2010/wordprocessingCanvas" xmlns:cx="http://schemas.microsoft.com/office/drawing/2014/chartex" xmlns:cx1="http://schemas.microsoft.com/office/drawing/2015/9/8/chartex" xmlns:cx2="http://schemas.microsoft.com/office/drawing/2015/10/21/chartex" xmlns:cx3="http://schemas.microsoft.com/office/drawing/2016/5/9/chartex" xmlns:cx4="http://schemas.microsoft.com/office/drawing/2016/5/10/chartex" xmlns:cx5="http://schemas.microsoft.com/office/drawing/2016/5/11/chartex" xmlns:cx6="http://schemas.microsoft.com/office/drawing/2016/5/12/chartex" xmlns:cx7="http://schemas.microsoft.com/office/drawing/2016/5/13/chartex" xmlns:cx8="http://schemas.microsoft.com/office/drawing/2016/5/14/chartex" xmlns:mc="http://schemas.openxmlformats.org/markup-compatibility/2006" xmlns:aink="http://schemas.microsoft.com/office/drawing/2016/ink" xmlns:am3d="http://schemas.microsoft.com/office/drawing/2017/model3d" xmlns:o="urn:schemas-microsoft-com:office:office" xmlns:r="http://schemas.openxmlformats.org/officeDocument/2006/relationships" xmlns:m="http://schemas.openxmlformats.org/officeDocument/2006/math" xmlns:v="urn:schemas-microsoft-com:vml" xmlns:wp14="http://schemas.microsoft.com/office/word/2010/wordprocessingDrawing" xmlns:wp="http://schemas.openxmlformats.org/drawingml/2006/wordprocessingDrawing" xmlns:w10="urn:schemas-microsoft-com:office:word" xmlns:w="http://schemas.openxmlformats.org/wordprocessingml/2006/main" xmlns:w14="http://schemas.microsoft.com/office/word/2010/wordml" xmlns:w15="http://schemas.microsoft.com/office/word/2012/wordml" xmlns:w16cid="http://schemas.microsoft.com/office/word/2016/wordml/cid" xmlns:w16se="http://schemas.microsoft.com/office/word/2015/wordml/symex" xmlns:wpg="http://schemas.microsoft.com/office/word/2010/wordprocessingGroup" xmlns:wpi="http://schemas.microsoft.com/office/word/2010/wordprocessingInk" xmlns:wne="http://schemas.microsoft.com/office/word/2006/wordml" xmlns:wps="http://schemas.microsoft.com/office/word/2010/wordprocessingShape" mc:Ignorable="w14 w15 w16se w16cid wp14">
   <w:body>
     <w:p>
-      <w:pPr>
-        <w:shd w:val="clear" w:color="auto" w:fill="FFFFFF"/>
-        <w:tabs>
-          <w:tab w:val="left" w:pos="916"/>
-          <w:tab w:val="left" w:pos="1832"/>
-          <w:tab w:val="left" w:pos="2748"/>
-          <w:tab w:val="left" w:pos="3664"/>
-          <w:tab w:val="left" w:pos="4580"/>
-          <w:tab w:val="left" w:pos="5496"/>
-          <w:tab w:val="left" w:pos="6412"/>
-          <w:tab w:val="left" w:pos="7328"/>
-          <w:tab w:val="left" w:pos="8244"/>
-          <w:tab w:val="left" w:pos="9160"/>
-          <w:tab w:val="left" w:pos="10076"/>
-          <w:tab w:val="left" w:pos="10992"/>
-          <w:tab w:val="left" w:pos="11908"/>
-          <w:tab w:val="left" w:pos="12824"/>
-          <w:tab w:val="left" w:pos="13740"/>
-          <w:tab w:val="left" w:pos="14656"/>
-        </w:tabs>
-        <w:spacing w:after="0" w:line="240" w:lineRule="auto"/>
-        <w:rPr>
-          <w:rFonts w:ascii="Consolas" w:eastAsia="Times New Roman" w:hAnsi="Consolas" w:cs="Courier New"/>
-          <w:color w:val="000000"/>
-          <w:sz w:val="20"/>
-          <w:szCs w:val="20"/>
-        </w:rPr>
-      </w:pPr>
       <w:bookmarkStart w:id="0" w:name="_GoBack"/>
-      <w:bookmarkEnd w:id="0"/>
       <w:proofErr w:type="spellStart"/>
       <w:r>
-        <w:rPr>
-          <w:rFonts w:ascii="Consolas" w:eastAsia="Times New Roman" w:hAnsi="Consolas" w:cs="Courier New"/>
-          <w:color w:val="A31515"/>
-          <w:sz w:val="20"/>
-          <w:szCs w:val="20"/>
-        </w:rPr>
         <w:t>MailingLabelTable</w:t>
       </w:r>
+      <w:bookmarkEnd w:id="0"/>
       <w:proofErr w:type="spellEnd"/>
     </w:p>
-    <w:p/>
-    <w:p/>
     <w:sectPr>
-      <w:pgSz w:w="12240" w:h="15840"/>
-      <w:pgMar w:top="0" w:right="0" w:bottom="0" w:left="0" w:header="709" w:footer="709" w:gutter="0"/>
+      <w:pgSz w:w="12240" w:h="15840" w:code="1"/>
+      <w:pgMar w:top="720" w:right="227" w:bottom="0" w:left="227" w:header="720" w:footer="720" w:gutter="0"/>
       <w:cols w:space="708"/>
       <w:docGrid w:linePitch="360"/>
     </w:sectPr>

</xml_diff>